<commit_message>
Final touch of project
</commit_message>
<xml_diff>
--- a/Results.docx
+++ b/Results.docx
@@ -68,6 +68,9 @@
         <w:jc w:val="center"/>
       </w:pPr>
       <w:r>
+        <w:rPr>
+          <w:noProof/>
+        </w:rPr>
         <w:drawing>
           <wp:inline distT="0" distB="0" distL="0" distR="0" wp14:anchorId="319AE2F0" wp14:editId="58E4FBEE">
             <wp:extent cx="2361538" cy="1779764"/>
@@ -139,6 +142,7 @@
         <w:rPr>
           <w:i/>
           <w:iCs/>
+          <w:noProof/>
           <w:sz w:val="20"/>
           <w:szCs w:val="20"/>
         </w:rPr>
@@ -241,6 +245,7 @@
         <w:rPr>
           <w:i/>
           <w:iCs/>
+          <w:noProof/>
           <w:sz w:val="20"/>
           <w:szCs w:val="20"/>
         </w:rPr>
@@ -315,6 +320,7 @@
         <w:rPr>
           <w:i/>
           <w:iCs/>
+          <w:noProof/>
           <w:sz w:val="20"/>
           <w:szCs w:val="20"/>
         </w:rPr>
@@ -390,6 +396,7 @@
         <w:rPr>
           <w:i/>
           <w:iCs/>
+          <w:noProof/>
           <w:sz w:val="20"/>
           <w:szCs w:val="20"/>
         </w:rPr>
@@ -464,6 +471,7 @@
         <w:rPr>
           <w:i/>
           <w:iCs/>
+          <w:noProof/>
           <w:sz w:val="20"/>
           <w:szCs w:val="20"/>
         </w:rPr>
@@ -548,6 +556,7 @@
         <w:rPr>
           <w:i/>
           <w:iCs/>
+          <w:noProof/>
           <w:sz w:val="20"/>
           <w:szCs w:val="20"/>
         </w:rPr>
@@ -606,19 +615,8 @@
           <w:szCs w:val="20"/>
         </w:rPr>
         <w:lastRenderedPageBreak/>
-        <w:t xml:space="preserve">Fig for comparison of RQ vs VQ for total loss with same number of total </w:t>
-      </w:r>
-      <w:proofErr w:type="gramStart"/>
-      <w:r>
-        <w:rPr>
-          <w:i/>
-          <w:iCs/>
-          <w:sz w:val="20"/>
-          <w:szCs w:val="20"/>
-        </w:rPr>
-        <w:t>codebook</w:t>
-      </w:r>
-      <w:proofErr w:type="gramEnd"/>
+        <w:t>Fig for comparison of RQ vs VQ for total loss with same number of total codebook</w:t>
+      </w:r>
     </w:p>
     <w:p>
       <w:pPr>
@@ -634,6 +632,7 @@
         <w:rPr>
           <w:i/>
           <w:iCs/>
+          <w:noProof/>
           <w:sz w:val="20"/>
           <w:szCs w:val="20"/>
         </w:rPr>
@@ -691,17 +690,18 @@
           <w:sz w:val="20"/>
           <w:szCs w:val="20"/>
         </w:rPr>
-        <w:t xml:space="preserve">Fig for comparison of RQ vs VQ for </w:t>
-      </w:r>
-      <w:r>
-        <w:rPr>
-          <w:i/>
-          <w:iCs/>
-          <w:sz w:val="20"/>
-          <w:szCs w:val="20"/>
-        </w:rPr>
-        <w:t>reconstruction loss</w:t>
-      </w:r>
+        <w:t>Fig for comparison of RQ vs VQ for reconstruction loss</w:t>
+      </w:r>
+    </w:p>
+    <w:p>
+      <w:pPr>
+        <w:rPr>
+          <w:i/>
+          <w:iCs/>
+          <w:sz w:val="20"/>
+          <w:szCs w:val="20"/>
+        </w:rPr>
+      </w:pPr>
     </w:p>
     <w:p>
       <w:pPr>
@@ -713,6 +713,179 @@
           <w:szCs w:val="20"/>
         </w:rPr>
       </w:pPr>
+      <w:r>
+        <w:rPr>
+          <w:i/>
+          <w:iCs/>
+          <w:noProof/>
+          <w:sz w:val="20"/>
+          <w:szCs w:val="20"/>
+        </w:rPr>
+        <w:drawing>
+          <wp:inline distT="0" distB="0" distL="0" distR="0" wp14:anchorId="2A557EB6" wp14:editId="617E3199">
+            <wp:extent cx="5299544" cy="1766515"/>
+            <wp:effectExtent l="0" t="0" r="0" b="5715"/>
+            <wp:docPr id="485804228" name="Picture 1"/>
+            <wp:cNvGraphicFramePr>
+              <a:graphicFrameLocks xmlns:a="http://schemas.openxmlformats.org/drawingml/2006/main" noChangeAspect="1"/>
+            </wp:cNvGraphicFramePr>
+            <a:graphic xmlns:a="http://schemas.openxmlformats.org/drawingml/2006/main">
+              <a:graphicData uri="http://schemas.openxmlformats.org/drawingml/2006/picture">
+                <pic:pic xmlns:pic="http://schemas.openxmlformats.org/drawingml/2006/picture">
+                  <pic:nvPicPr>
+                    <pic:cNvPr id="485804228" name=""/>
+                    <pic:cNvPicPr/>
+                  </pic:nvPicPr>
+                  <pic:blipFill>
+                    <a:blip r:embed="rId13"/>
+                    <a:stretch>
+                      <a:fillRect/>
+                    </a:stretch>
+                  </pic:blipFill>
+                  <pic:spPr>
+                    <a:xfrm>
+                      <a:off x="0" y="0"/>
+                      <a:ext cx="5307148" cy="1769050"/>
+                    </a:xfrm>
+                    <a:prstGeom prst="rect">
+                      <a:avLst/>
+                    </a:prstGeom>
+                  </pic:spPr>
+                </pic:pic>
+              </a:graphicData>
+            </a:graphic>
+          </wp:inline>
+        </w:drawing>
+      </w:r>
+    </w:p>
+    <w:p>
+      <w:pPr>
+        <w:jc w:val="center"/>
+        <w:rPr>
+          <w:i/>
+          <w:iCs/>
+          <w:sz w:val="20"/>
+          <w:szCs w:val="20"/>
+        </w:rPr>
+      </w:pPr>
+      <w:r>
+        <w:rPr>
+          <w:i/>
+          <w:iCs/>
+          <w:sz w:val="20"/>
+          <w:szCs w:val="20"/>
+        </w:rPr>
+        <w:drawing>
+          <wp:inline distT="0" distB="0" distL="0" distR="0" wp14:anchorId="0F32AE7C" wp14:editId="4DEF5ECC">
+            <wp:extent cx="4610100" cy="2426214"/>
+            <wp:effectExtent l="0" t="0" r="0" b="0"/>
+            <wp:docPr id="1775806035" name="Picture 1" descr="A blue line graph on a white background&#10;&#10;AI-generated content may be incorrect."/>
+            <wp:cNvGraphicFramePr>
+              <a:graphicFrameLocks xmlns:a="http://schemas.openxmlformats.org/drawingml/2006/main" noChangeAspect="1"/>
+            </wp:cNvGraphicFramePr>
+            <a:graphic xmlns:a="http://schemas.openxmlformats.org/drawingml/2006/main">
+              <a:graphicData uri="http://schemas.openxmlformats.org/drawingml/2006/picture">
+                <pic:pic xmlns:pic="http://schemas.openxmlformats.org/drawingml/2006/picture">
+                  <pic:nvPicPr>
+                    <pic:cNvPr id="1775806035" name="Picture 1" descr="A blue line graph on a white background&#10;&#10;AI-generated content may be incorrect."/>
+                    <pic:cNvPicPr/>
+                  </pic:nvPicPr>
+                  <pic:blipFill>
+                    <a:blip r:embed="rId14"/>
+                    <a:stretch>
+                      <a:fillRect/>
+                    </a:stretch>
+                  </pic:blipFill>
+                  <pic:spPr>
+                    <a:xfrm>
+                      <a:off x="0" y="0"/>
+                      <a:ext cx="4625985" cy="2434574"/>
+                    </a:xfrm>
+                    <a:prstGeom prst="rect">
+                      <a:avLst/>
+                    </a:prstGeom>
+                  </pic:spPr>
+                </pic:pic>
+              </a:graphicData>
+            </a:graphic>
+          </wp:inline>
+        </w:drawing>
+      </w:r>
+    </w:p>
+    <w:p>
+      <w:pPr>
+        <w:jc w:val="center"/>
+        <w:rPr>
+          <w:i/>
+          <w:iCs/>
+          <w:sz w:val="20"/>
+          <w:szCs w:val="20"/>
+        </w:rPr>
+      </w:pPr>
+      <w:r>
+        <w:rPr>
+          <w:i/>
+          <w:iCs/>
+          <w:sz w:val="20"/>
+          <w:szCs w:val="20"/>
+        </w:rPr>
+        <w:t xml:space="preserve">Fid score </w:t>
+      </w:r>
+    </w:p>
+    <w:p>
+      <w:pPr>
+        <w:jc w:val="center"/>
+        <w:rPr>
+          <w:i/>
+          <w:iCs/>
+          <w:sz w:val="20"/>
+          <w:szCs w:val="20"/>
+        </w:rPr>
+      </w:pPr>
+      <w:r>
+        <w:rPr>
+          <w:i/>
+          <w:iCs/>
+          <w:sz w:val="20"/>
+          <w:szCs w:val="20"/>
+        </w:rPr>
+        <w:lastRenderedPageBreak/>
+        <w:drawing>
+          <wp:inline distT="0" distB="0" distL="0" distR="0" wp14:anchorId="65873BC1" wp14:editId="444A2EEE">
+            <wp:extent cx="4391025" cy="1099887"/>
+            <wp:effectExtent l="0" t="0" r="0" b="5080"/>
+            <wp:docPr id="999411310" name="Picture 1" descr="A collage of images of a letter&#10;&#10;AI-generated content may be incorrect."/>
+            <wp:cNvGraphicFramePr>
+              <a:graphicFrameLocks xmlns:a="http://schemas.openxmlformats.org/drawingml/2006/main" noChangeAspect="1"/>
+            </wp:cNvGraphicFramePr>
+            <a:graphic xmlns:a="http://schemas.openxmlformats.org/drawingml/2006/main">
+              <a:graphicData uri="http://schemas.openxmlformats.org/drawingml/2006/picture">
+                <pic:pic xmlns:pic="http://schemas.openxmlformats.org/drawingml/2006/picture">
+                  <pic:nvPicPr>
+                    <pic:cNvPr id="999411310" name="Picture 1" descr="A collage of images of a letter&#10;&#10;AI-generated content may be incorrect."/>
+                    <pic:cNvPicPr/>
+                  </pic:nvPicPr>
+                  <pic:blipFill>
+                    <a:blip r:embed="rId15"/>
+                    <a:stretch>
+                      <a:fillRect/>
+                    </a:stretch>
+                  </pic:blipFill>
+                  <pic:spPr>
+                    <a:xfrm>
+                      <a:off x="0" y="0"/>
+                      <a:ext cx="4401793" cy="1102584"/>
+                    </a:xfrm>
+                    <a:prstGeom prst="rect">
+                      <a:avLst/>
+                    </a:prstGeom>
+                  </pic:spPr>
+                </pic:pic>
+              </a:graphicData>
+            </a:graphic>
+          </wp:inline>
+        </w:drawing>
+      </w:r>
     </w:p>
     <w:sectPr>
       <w:pgSz w:w="12240" w:h="15840"/>

</xml_diff>